<commit_message>
tools and softwares used
</commit_message>
<xml_diff>
--- a/website-SoltuionDesign/tools and framworks.docx
+++ b/website-SoltuionDesign/tools and framworks.docx
@@ -19,8 +19,8 @@
         <w:tblLook w:val="04A0" w:firstRow="1" w:lastRow="0" w:firstColumn="1" w:lastColumn="0" w:noHBand="0" w:noVBand="1"/>
       </w:tblPr>
       <w:tblGrid>
-        <w:gridCol w:w="4676"/>
-        <w:gridCol w:w="4674"/>
+        <w:gridCol w:w="4675"/>
+        <w:gridCol w:w="4675"/>
       </w:tblGrid>
       <w:tr>
         <w:trPr>
@@ -107,7 +107,7 @@
         <w:tc>
           <w:tcPr>
             <w:cnfStyle w:val="001000000000" w:firstRow="0" w:lastRow="0" w:firstColumn="1" w:lastColumn="0" w:oddVBand="0" w:evenVBand="0" w:oddHBand="0" w:evenHBand="0" w:firstRowFirstColumn="0" w:firstRowLastColumn="0" w:lastRowFirstColumn="0" w:lastRowLastColumn="0"/>
-            <w:tcW w:w="4677" w:type="dxa"/>
+            <w:tcW w:w="4676" w:type="dxa"/>
           </w:tcPr>
           <w:p>
             <w:pPr>
@@ -130,7 +130,7 @@
         </w:tc>
         <w:tc>
           <w:tcPr>
-            <w:tcW w:w="4673" w:type="dxa"/>
+            <w:tcW w:w="4674" w:type="dxa"/>
           </w:tcPr>
           <w:p>
             <w:pPr>
@@ -142,6 +142,14 @@
                 <w:szCs w:val="24"/>
               </w:rPr>
             </w:pPr>
+            <w:r>
+              <w:rPr>
+                <w:rFonts w:asciiTheme="majorBidi" w:hAnsiTheme="majorBidi" w:cstheme="majorBidi"/>
+                <w:sz w:val="24"/>
+                <w:szCs w:val="24"/>
+              </w:rPr>
+              <w:t>Hyper Text Markup Language used to build the structure and the content of the website page</w:t>
+            </w:r>
           </w:p>
         </w:tc>
       </w:tr>
@@ -152,7 +160,7 @@
         <w:tc>
           <w:tcPr>
             <w:cnfStyle w:val="001000000000" w:firstRow="0" w:lastRow="0" w:firstColumn="1" w:lastColumn="0" w:oddVBand="0" w:evenVBand="0" w:oddHBand="0" w:evenHBand="0" w:firstRowFirstColumn="0" w:firstRowLastColumn="0" w:lastRowFirstColumn="0" w:lastRowLastColumn="0"/>
-            <w:tcW w:w="4677" w:type="dxa"/>
+            <w:tcW w:w="4676" w:type="dxa"/>
           </w:tcPr>
           <w:p>
             <w:pPr>
@@ -175,7 +183,7 @@
         </w:tc>
         <w:tc>
           <w:tcPr>
-            <w:tcW w:w="4673" w:type="dxa"/>
+            <w:tcW w:w="4674" w:type="dxa"/>
           </w:tcPr>
           <w:p>
             <w:pPr>
@@ -187,6 +195,30 @@
                 <w:szCs w:val="24"/>
               </w:rPr>
             </w:pPr>
+            <w:r>
+              <w:rPr>
+                <w:rFonts w:asciiTheme="majorBidi" w:hAnsiTheme="majorBidi" w:cstheme="majorBidi"/>
+                <w:sz w:val="24"/>
+                <w:szCs w:val="24"/>
+              </w:rPr>
+              <w:t>St</w:t>
+            </w:r>
+            <w:r>
+              <w:rPr>
+                <w:rFonts w:asciiTheme="majorBidi" w:hAnsiTheme="majorBidi" w:cstheme="majorBidi"/>
+                <w:sz w:val="24"/>
+                <w:szCs w:val="24"/>
+              </w:rPr>
+              <w:t xml:space="preserve">yle sheet language used for the presentation of </w:t>
+            </w:r>
+            <w:r>
+              <w:rPr>
+                <w:rFonts w:asciiTheme="majorBidi" w:hAnsiTheme="majorBidi" w:cstheme="majorBidi"/>
+                <w:sz w:val="24"/>
+                <w:szCs w:val="24"/>
+              </w:rPr>
+              <w:t>web pages writing in HTML.</w:t>
+            </w:r>
           </w:p>
         </w:tc>
       </w:tr>
@@ -194,7 +226,7 @@
         <w:tc>
           <w:tcPr>
             <w:cnfStyle w:val="001000000000" w:firstRow="0" w:lastRow="0" w:firstColumn="1" w:lastColumn="0" w:oddVBand="0" w:evenVBand="0" w:oddHBand="0" w:evenHBand="0" w:firstRowFirstColumn="0" w:firstRowLastColumn="0" w:lastRowFirstColumn="0" w:lastRowLastColumn="0"/>
-            <w:tcW w:w="4677" w:type="dxa"/>
+            <w:tcW w:w="4676" w:type="dxa"/>
           </w:tcPr>
           <w:p>
             <w:pPr>
@@ -217,7 +249,7 @@
         </w:tc>
         <w:tc>
           <w:tcPr>
-            <w:tcW w:w="4673" w:type="dxa"/>
+            <w:tcW w:w="4674" w:type="dxa"/>
           </w:tcPr>
           <w:p>
             <w:pPr>
@@ -229,6 +261,38 @@
                 <w:szCs w:val="24"/>
               </w:rPr>
             </w:pPr>
+            <w:r>
+              <w:rPr>
+                <w:rFonts w:asciiTheme="majorBidi" w:hAnsiTheme="majorBidi" w:cstheme="majorBidi"/>
+                <w:sz w:val="24"/>
+                <w:szCs w:val="24"/>
+              </w:rPr>
+              <w:t>Programming language</w:t>
+            </w:r>
+            <w:r>
+              <w:rPr>
+                <w:rFonts w:asciiTheme="majorBidi" w:hAnsiTheme="majorBidi" w:cstheme="majorBidi"/>
+                <w:sz w:val="24"/>
+                <w:szCs w:val="24"/>
+              </w:rPr>
+              <w:t xml:space="preserve"> used for </w:t>
+            </w:r>
+            <w:r>
+              <w:rPr>
+                <w:rFonts w:asciiTheme="majorBidi" w:hAnsiTheme="majorBidi" w:cstheme="majorBidi"/>
+                <w:sz w:val="24"/>
+                <w:szCs w:val="24"/>
+              </w:rPr>
+              <w:t>client-side</w:t>
+            </w:r>
+            <w:r>
+              <w:rPr>
+                <w:rFonts w:asciiTheme="majorBidi" w:hAnsiTheme="majorBidi" w:cstheme="majorBidi"/>
+                <w:sz w:val="24"/>
+                <w:szCs w:val="24"/>
+              </w:rPr>
+              <w:t xml:space="preserve"> scripting.</w:t>
+            </w:r>
           </w:p>
         </w:tc>
       </w:tr>
@@ -270,14 +334,15 @@
         <w:tc>
           <w:tcPr>
             <w:cnfStyle w:val="001000000000" w:firstRow="0" w:lastRow="0" w:firstColumn="1" w:lastColumn="0" w:oddVBand="0" w:evenVBand="0" w:oddHBand="0" w:evenHBand="0" w:firstRowFirstColumn="0" w:firstRowLastColumn="0" w:lastRowFirstColumn="0" w:lastRowLastColumn="0"/>
-            <w:tcW w:w="9350" w:type="dxa"/>
-            <w:gridSpan w:val="2"/>
-          </w:tcPr>
-          <w:p>
-            <w:pPr>
-              <w:pStyle w:val="PreformattedText"/>
-              <w:rPr>
-                <w:rFonts w:asciiTheme="majorBidi" w:hAnsiTheme="majorBidi" w:cstheme="majorBidi"/>
+            <w:tcW w:w="4675" w:type="dxa"/>
+          </w:tcPr>
+          <w:p>
+            <w:pPr>
+              <w:pStyle w:val="PreformattedText"/>
+              <w:rPr>
+                <w:rFonts w:asciiTheme="majorBidi" w:hAnsiTheme="majorBidi" w:cstheme="majorBidi"/>
+                <w:b w:val="0"/>
+                <w:bCs w:val="0"/>
                 <w:sz w:val="24"/>
                 <w:szCs w:val="24"/>
               </w:rPr>
@@ -289,6 +354,56 @@
                 <w:szCs w:val="24"/>
               </w:rPr>
               <w:t>Bootstrap</w:t>
+            </w:r>
+          </w:p>
+        </w:tc>
+        <w:tc>
+          <w:tcPr>
+            <w:tcW w:w="4675" w:type="dxa"/>
+          </w:tcPr>
+          <w:p>
+            <w:pPr>
+              <w:pStyle w:val="PreformattedText"/>
+              <w:cnfStyle w:val="000000000000" w:firstRow="0" w:lastRow="0" w:firstColumn="0" w:lastColumn="0" w:oddVBand="0" w:evenVBand="0" w:oddHBand="0" w:evenHBand="0" w:firstRowFirstColumn="0" w:firstRowLastColumn="0" w:lastRowFirstColumn="0" w:lastRowLastColumn="0"/>
+              <w:rPr>
+                <w:rFonts w:asciiTheme="majorBidi" w:hAnsiTheme="majorBidi" w:cstheme="majorBidi"/>
+                <w:sz w:val="24"/>
+                <w:szCs w:val="24"/>
+              </w:rPr>
+            </w:pPr>
+            <w:r>
+              <w:rPr>
+                <w:rFonts w:asciiTheme="majorBidi" w:hAnsiTheme="majorBidi" w:cstheme="majorBidi"/>
+                <w:sz w:val="24"/>
+                <w:szCs w:val="24"/>
+              </w:rPr>
+              <w:t>A</w:t>
+            </w:r>
+            <w:r>
+              <w:rPr>
+                <w:rFonts w:asciiTheme="majorBidi" w:hAnsiTheme="majorBidi" w:cstheme="majorBidi"/>
+                <w:sz w:val="24"/>
+                <w:szCs w:val="24"/>
+              </w:rPr>
+              <w:t>n open-source</w:t>
+            </w:r>
+            <w:r>
+              <w:rPr>
+                <w:rFonts w:asciiTheme="majorBidi" w:hAnsiTheme="majorBidi" w:cstheme="majorBidi"/>
+                <w:sz w:val="24"/>
+                <w:szCs w:val="24"/>
+              </w:rPr>
+              <w:t xml:space="preserve"> CSS framework used to make the website responsive an</w:t>
+            </w:r>
+            <w:bookmarkStart w:id="0" w:name="_GoBack"/>
+            <w:bookmarkEnd w:id="0"/>
+            <w:r>
+              <w:rPr>
+                <w:rFonts w:asciiTheme="majorBidi" w:hAnsiTheme="majorBidi" w:cstheme="majorBidi"/>
+                <w:sz w:val="24"/>
+                <w:szCs w:val="24"/>
+              </w:rPr>
+              <w:t>d allow the pages’ style to act differently based on the browser size.</w:t>
             </w:r>
           </w:p>
         </w:tc>
@@ -332,7 +447,7 @@
         <w:tc>
           <w:tcPr>
             <w:cnfStyle w:val="001000000000" w:firstRow="0" w:lastRow="0" w:firstColumn="1" w:lastColumn="0" w:oddVBand="0" w:evenVBand="0" w:oddHBand="0" w:evenHBand="0" w:firstRowFirstColumn="0" w:firstRowLastColumn="0" w:lastRowFirstColumn="0" w:lastRowLastColumn="0"/>
-            <w:tcW w:w="4677" w:type="dxa"/>
+            <w:tcW w:w="4676" w:type="dxa"/>
           </w:tcPr>
           <w:p>
             <w:pPr>
@@ -355,7 +470,7 @@
         </w:tc>
         <w:tc>
           <w:tcPr>
-            <w:tcW w:w="4673" w:type="dxa"/>
+            <w:tcW w:w="4674" w:type="dxa"/>
           </w:tcPr>
           <w:p>
             <w:pPr>
@@ -367,6 +482,30 @@
                 <w:szCs w:val="24"/>
               </w:rPr>
             </w:pPr>
+            <w:r>
+              <w:rPr>
+                <w:rFonts w:asciiTheme="majorBidi" w:hAnsiTheme="majorBidi" w:cstheme="majorBidi"/>
+                <w:sz w:val="24"/>
+                <w:szCs w:val="24"/>
+              </w:rPr>
+              <w:t>A</w:t>
+            </w:r>
+            <w:r>
+              <w:rPr>
+                <w:rFonts w:asciiTheme="majorBidi" w:hAnsiTheme="majorBidi" w:cstheme="majorBidi"/>
+                <w:sz w:val="24"/>
+                <w:szCs w:val="24"/>
+              </w:rPr>
+              <w:t>n open-source, JavaScript run-time environment</w:t>
+            </w:r>
+            <w:r>
+              <w:rPr>
+                <w:rFonts w:asciiTheme="majorBidi" w:hAnsiTheme="majorBidi" w:cstheme="majorBidi"/>
+                <w:sz w:val="24"/>
+                <w:szCs w:val="24"/>
+              </w:rPr>
+              <w:t xml:space="preserve"> used to execute server-side scripting.</w:t>
+            </w:r>
           </w:p>
         </w:tc>
       </w:tr>
@@ -377,22 +516,24 @@
         <w:tc>
           <w:tcPr>
             <w:cnfStyle w:val="001000000000" w:firstRow="0" w:lastRow="0" w:firstColumn="1" w:lastColumn="0" w:oddVBand="0" w:evenVBand="0" w:oddHBand="0" w:evenHBand="0" w:firstRowFirstColumn="0" w:firstRowLastColumn="0" w:lastRowFirstColumn="0" w:lastRowLastColumn="0"/>
-            <w:tcW w:w="4677" w:type="dxa"/>
-          </w:tcPr>
-          <w:p>
-            <w:pPr>
-              <w:pStyle w:val="PreformattedText"/>
-              <w:rPr>
-                <w:rFonts w:asciiTheme="majorBidi" w:hAnsiTheme="majorBidi" w:cstheme="majorBidi"/>
-                <w:sz w:val="24"/>
-                <w:szCs w:val="24"/>
-              </w:rPr>
-            </w:pPr>
-            <w:r>
-              <w:rPr>
-                <w:rFonts w:asciiTheme="majorBidi" w:hAnsiTheme="majorBidi" w:cstheme="majorBidi"/>
-                <w:sz w:val="24"/>
-                <w:szCs w:val="24"/>
+            <w:tcW w:w="4676" w:type="dxa"/>
+          </w:tcPr>
+          <w:p>
+            <w:pPr>
+              <w:pStyle w:val="PreformattedText"/>
+              <w:rPr>
+                <w:rFonts w:asciiTheme="majorBidi" w:hAnsiTheme="majorBidi" w:cstheme="majorBidi"/>
+                <w:sz w:val="24"/>
+                <w:szCs w:val="24"/>
+                <w:highlight w:val="yellow"/>
+              </w:rPr>
+            </w:pPr>
+            <w:r>
+              <w:rPr>
+                <w:rFonts w:asciiTheme="majorBidi" w:hAnsiTheme="majorBidi" w:cstheme="majorBidi"/>
+                <w:sz w:val="24"/>
+                <w:szCs w:val="24"/>
+                <w:highlight w:val="yellow"/>
               </w:rPr>
               <w:t>Realtime Firebase</w:t>
             </w:r>
@@ -400,7 +541,7 @@
         </w:tc>
         <w:tc>
           <w:tcPr>
-            <w:tcW w:w="4673" w:type="dxa"/>
+            <w:tcW w:w="4674" w:type="dxa"/>
           </w:tcPr>
           <w:p>
             <w:pPr>
@@ -410,6 +551,7 @@
                 <w:rFonts w:asciiTheme="majorBidi" w:hAnsiTheme="majorBidi" w:cstheme="majorBidi"/>
                 <w:sz w:val="24"/>
                 <w:szCs w:val="24"/>
+                <w:highlight w:val="yellow"/>
               </w:rPr>
             </w:pPr>
           </w:p>
@@ -419,7 +561,7 @@
         <w:tc>
           <w:tcPr>
             <w:cnfStyle w:val="001000000000" w:firstRow="0" w:lastRow="0" w:firstColumn="1" w:lastColumn="0" w:oddVBand="0" w:evenVBand="0" w:oddHBand="0" w:evenHBand="0" w:firstRowFirstColumn="0" w:firstRowLastColumn="0" w:lastRowFirstColumn="0" w:lastRowLastColumn="0"/>
-            <w:tcW w:w="4677" w:type="dxa"/>
+            <w:tcW w:w="4676" w:type="dxa"/>
           </w:tcPr>
           <w:p>
             <w:pPr>
@@ -452,7 +594,7 @@
         </w:tc>
         <w:tc>
           <w:tcPr>
-            <w:tcW w:w="4673" w:type="dxa"/>
+            <w:tcW w:w="4674" w:type="dxa"/>
           </w:tcPr>
           <w:p>
             <w:pPr>
@@ -470,7 +612,87 @@
                 <w:sz w:val="24"/>
                 <w:szCs w:val="24"/>
               </w:rPr>
-              <w:t>framework to make get and post requests</w:t>
+              <w:t xml:space="preserve">Node.js </w:t>
+            </w:r>
+            <w:r>
+              <w:rPr>
+                <w:rFonts w:asciiTheme="majorBidi" w:hAnsiTheme="majorBidi" w:cstheme="majorBidi"/>
+                <w:sz w:val="24"/>
+                <w:szCs w:val="24"/>
+              </w:rPr>
+              <w:t xml:space="preserve">framework </w:t>
+            </w:r>
+            <w:r>
+              <w:rPr>
+                <w:rFonts w:asciiTheme="majorBidi" w:hAnsiTheme="majorBidi" w:cstheme="majorBidi"/>
+                <w:sz w:val="24"/>
+                <w:szCs w:val="24"/>
+              </w:rPr>
+              <w:t xml:space="preserve">used </w:t>
+            </w:r>
+            <w:r>
+              <w:rPr>
+                <w:rFonts w:asciiTheme="majorBidi" w:hAnsiTheme="majorBidi" w:cstheme="majorBidi"/>
+                <w:sz w:val="24"/>
+                <w:szCs w:val="24"/>
+              </w:rPr>
+              <w:t>to make</w:t>
+            </w:r>
+            <w:r>
+              <w:rPr>
+                <w:rFonts w:asciiTheme="majorBidi" w:hAnsiTheme="majorBidi" w:cstheme="majorBidi"/>
+                <w:sz w:val="24"/>
+                <w:szCs w:val="24"/>
+              </w:rPr>
+              <w:t xml:space="preserve"> the HTTP requests such</w:t>
+            </w:r>
+            <w:r>
+              <w:rPr>
+                <w:rFonts w:asciiTheme="majorBidi" w:hAnsiTheme="majorBidi" w:cstheme="majorBidi"/>
+                <w:sz w:val="24"/>
+                <w:szCs w:val="24"/>
+              </w:rPr>
+              <w:t xml:space="preserve"> </w:t>
+            </w:r>
+            <w:r>
+              <w:rPr>
+                <w:rFonts w:asciiTheme="majorBidi" w:hAnsiTheme="majorBidi" w:cstheme="majorBidi"/>
+                <w:sz w:val="24"/>
+                <w:szCs w:val="24"/>
+              </w:rPr>
+              <w:t>GET</w:t>
+            </w:r>
+            <w:r>
+              <w:rPr>
+                <w:rFonts w:asciiTheme="majorBidi" w:hAnsiTheme="majorBidi" w:cstheme="majorBidi"/>
+                <w:sz w:val="24"/>
+                <w:szCs w:val="24"/>
+              </w:rPr>
+              <w:t xml:space="preserve"> and </w:t>
+            </w:r>
+            <w:r>
+              <w:rPr>
+                <w:rFonts w:asciiTheme="majorBidi" w:hAnsiTheme="majorBidi" w:cstheme="majorBidi"/>
+                <w:sz w:val="24"/>
+                <w:szCs w:val="24"/>
+              </w:rPr>
+              <w:t>POST</w:t>
+            </w:r>
+            <w:r>
+              <w:rPr>
+                <w:rFonts w:asciiTheme="majorBidi" w:hAnsiTheme="majorBidi" w:cstheme="majorBidi"/>
+                <w:sz w:val="24"/>
+                <w:szCs w:val="24"/>
+              </w:rPr>
+              <w:t xml:space="preserve"> requests</w:t>
+            </w:r>
+            <w:r>
+              <w:rPr>
+                <w:rFonts w:asciiTheme="majorBidi" w:hAnsiTheme="majorBidi" w:cstheme="majorBidi"/>
+                <w:sz w:val="24"/>
+                <w:szCs w:val="24"/>
+              </w:rPr>
+              <w:t>.</w:t>
             </w:r>
           </w:p>
         </w:tc>
@@ -482,7 +704,7 @@
         <w:tc>
           <w:tcPr>
             <w:cnfStyle w:val="001000000000" w:firstRow="0" w:lastRow="0" w:firstColumn="1" w:lastColumn="0" w:oddVBand="0" w:evenVBand="0" w:oddHBand="0" w:evenHBand="0" w:firstRowFirstColumn="0" w:firstRowLastColumn="0" w:lastRowFirstColumn="0" w:lastRowLastColumn="0"/>
-            <w:tcW w:w="4677" w:type="dxa"/>
+            <w:tcW w:w="4676" w:type="dxa"/>
           </w:tcPr>
           <w:p>
             <w:pPr>
@@ -537,7 +759,7 @@
         </w:tc>
         <w:tc>
           <w:tcPr>
-            <w:tcW w:w="4673" w:type="dxa"/>
+            <w:tcW w:w="4674" w:type="dxa"/>
           </w:tcPr>
           <w:p>
             <w:pPr>
@@ -555,15 +777,23 @@
                 <w:sz w:val="24"/>
                 <w:szCs w:val="24"/>
               </w:rPr>
-              <w:t>Node.js body parsing middleware</w:t>
-            </w:r>
-            <w:r>
-              <w:rPr>
-                <w:rFonts w:asciiTheme="majorBidi" w:hAnsiTheme="majorBidi" w:cstheme="majorBidi"/>
-                <w:sz w:val="24"/>
-                <w:szCs w:val="24"/>
-              </w:rPr>
-              <w:t xml:space="preserve"> used </w:t>
+              <w:t xml:space="preserve">Node.js </w:t>
+            </w:r>
+            <w:r>
+              <w:rPr>
+                <w:rFonts w:asciiTheme="majorBidi" w:hAnsiTheme="majorBidi" w:cstheme="majorBidi"/>
+                <w:sz w:val="24"/>
+                <w:szCs w:val="24"/>
+              </w:rPr>
+              <w:t xml:space="preserve">middleware for handling JSON </w:t>
+            </w:r>
+            <w:r>
+              <w:rPr>
+                <w:rFonts w:asciiTheme="majorBidi" w:hAnsiTheme="majorBidi" w:cstheme="majorBidi"/>
+                <w:sz w:val="24"/>
+                <w:szCs w:val="24"/>
+              </w:rPr>
+              <w:t xml:space="preserve">used </w:t>
             </w:r>
             <w:r>
               <w:rPr>
@@ -620,7 +850,7 @@
         <w:tc>
           <w:tcPr>
             <w:cnfStyle w:val="001000000000" w:firstRow="0" w:lastRow="0" w:firstColumn="1" w:lastColumn="0" w:oddVBand="0" w:evenVBand="0" w:oddHBand="0" w:evenHBand="0" w:firstRowFirstColumn="0" w:firstRowLastColumn="0" w:lastRowFirstColumn="0" w:lastRowLastColumn="0"/>
-            <w:tcW w:w="4677" w:type="dxa"/>
+            <w:tcW w:w="4676" w:type="dxa"/>
           </w:tcPr>
           <w:p>
             <w:pPr>
@@ -655,7 +885,7 @@
         </w:tc>
         <w:tc>
           <w:tcPr>
-            <w:tcW w:w="4673" w:type="dxa"/>
+            <w:tcW w:w="4674" w:type="dxa"/>
           </w:tcPr>
           <w:p>
             <w:pPr>
@@ -701,7 +931,7 @@
         <w:tc>
           <w:tcPr>
             <w:cnfStyle w:val="001000000000" w:firstRow="0" w:lastRow="0" w:firstColumn="1" w:lastColumn="0" w:oddVBand="0" w:evenVBand="0" w:oddHBand="0" w:evenHBand="0" w:firstRowFirstColumn="0" w:firstRowLastColumn="0" w:lastRowFirstColumn="0" w:lastRowLastColumn="0"/>
-            <w:tcW w:w="4677" w:type="dxa"/>
+            <w:tcW w:w="4676" w:type="dxa"/>
           </w:tcPr>
           <w:p>
             <w:pPr>
@@ -738,7 +968,7 @@
         </w:tc>
         <w:tc>
           <w:tcPr>
-            <w:tcW w:w="4673" w:type="dxa"/>
+            <w:tcW w:w="4674" w:type="dxa"/>
           </w:tcPr>
           <w:p>
             <w:pPr>
@@ -801,7 +1031,7 @@
         <w:tc>
           <w:tcPr>
             <w:cnfStyle w:val="001000000000" w:firstRow="0" w:lastRow="0" w:firstColumn="1" w:lastColumn="0" w:oddVBand="0" w:evenVBand="0" w:oddHBand="0" w:evenHBand="0" w:firstRowFirstColumn="0" w:firstRowLastColumn="0" w:lastRowFirstColumn="0" w:lastRowLastColumn="0"/>
-            <w:tcW w:w="4677" w:type="dxa"/>
+            <w:tcW w:w="4676" w:type="dxa"/>
           </w:tcPr>
           <w:p>
             <w:pPr>
@@ -838,7 +1068,7 @@
         </w:tc>
         <w:tc>
           <w:tcPr>
-            <w:tcW w:w="4673" w:type="dxa"/>
+            <w:tcW w:w="4674" w:type="dxa"/>
           </w:tcPr>
           <w:p>
             <w:pPr>
@@ -876,7 +1106,7 @@
         <w:tc>
           <w:tcPr>
             <w:cnfStyle w:val="001000000000" w:firstRow="0" w:lastRow="0" w:firstColumn="1" w:lastColumn="0" w:oddVBand="0" w:evenVBand="0" w:oddHBand="0" w:evenHBand="0" w:firstRowFirstColumn="0" w:firstRowLastColumn="0" w:lastRowFirstColumn="0" w:lastRowLastColumn="0"/>
-            <w:tcW w:w="4677" w:type="dxa"/>
+            <w:tcW w:w="4676" w:type="dxa"/>
           </w:tcPr>
           <w:p>
             <w:pPr>
@@ -913,7 +1143,7 @@
         </w:tc>
         <w:tc>
           <w:tcPr>
-            <w:tcW w:w="4673" w:type="dxa"/>
+            <w:tcW w:w="4674" w:type="dxa"/>
           </w:tcPr>
           <w:p>
             <w:pPr>
@@ -988,7 +1218,7 @@
         <w:tc>
           <w:tcPr>
             <w:cnfStyle w:val="001000000000" w:firstRow="0" w:lastRow="0" w:firstColumn="1" w:lastColumn="0" w:oddVBand="0" w:evenVBand="0" w:oddHBand="0" w:evenHBand="0" w:firstRowFirstColumn="0" w:firstRowLastColumn="0" w:lastRowFirstColumn="0" w:lastRowLastColumn="0"/>
-            <w:tcW w:w="4677" w:type="dxa"/>
+            <w:tcW w:w="4676" w:type="dxa"/>
           </w:tcPr>
           <w:p>
             <w:pPr>
@@ -1025,7 +1255,7 @@
         </w:tc>
         <w:tc>
           <w:tcPr>
-            <w:tcW w:w="4673" w:type="dxa"/>
+            <w:tcW w:w="4674" w:type="dxa"/>
           </w:tcPr>
           <w:p>
             <w:pPr>
@@ -1053,8 +1283,6 @@
               </w:rPr>
               <w:t xml:space="preserve">s a </w:t>
             </w:r>
-            <w:bookmarkStart w:id="0" w:name="_GoBack"/>
-            <w:bookmarkEnd w:id="0"/>
             <w:r>
               <w:rPr>
                 <w:rFonts w:asciiTheme="majorBidi" w:hAnsiTheme="majorBidi" w:cstheme="majorBidi"/>
@@ -1097,7 +1325,7 @@
         <w:tc>
           <w:tcPr>
             <w:cnfStyle w:val="001000000000" w:firstRow="0" w:lastRow="0" w:firstColumn="1" w:lastColumn="0" w:oddVBand="0" w:evenVBand="0" w:oddHBand="0" w:evenHBand="0" w:firstRowFirstColumn="0" w:firstRowLastColumn="0" w:lastRowFirstColumn="0" w:lastRowLastColumn="0"/>
-            <w:tcW w:w="4677" w:type="dxa"/>
+            <w:tcW w:w="4676" w:type="dxa"/>
           </w:tcPr>
           <w:p>
             <w:pPr>
@@ -1134,7 +1362,7 @@
         </w:tc>
         <w:tc>
           <w:tcPr>
-            <w:tcW w:w="4673" w:type="dxa"/>
+            <w:tcW w:w="4674" w:type="dxa"/>
           </w:tcPr>
           <w:p>
             <w:pPr>
@@ -1217,7 +1445,7 @@
         <w:tc>
           <w:tcPr>
             <w:cnfStyle w:val="001000000000" w:firstRow="0" w:lastRow="0" w:firstColumn="1" w:lastColumn="0" w:oddVBand="0" w:evenVBand="0" w:oddHBand="0" w:evenHBand="0" w:firstRowFirstColumn="0" w:firstRowLastColumn="0" w:lastRowFirstColumn="0" w:lastRowLastColumn="0"/>
-            <w:tcW w:w="4677" w:type="dxa"/>
+            <w:tcW w:w="4676" w:type="dxa"/>
           </w:tcPr>
           <w:p>
             <w:pPr>
@@ -1256,7 +1484,7 @@
         </w:tc>
         <w:tc>
           <w:tcPr>
-            <w:tcW w:w="4673" w:type="dxa"/>
+            <w:tcW w:w="4674" w:type="dxa"/>
           </w:tcPr>
           <w:p>
             <w:pPr>
@@ -1274,7 +1502,16 @@
                 <w:sz w:val="24"/>
                 <w:szCs w:val="24"/>
               </w:rPr>
-              <w:t>Node.js module used to send e-mail from Node.js</w:t>
+              <w:t xml:space="preserve">Node.js module used to send e-mail from </w:t>
+            </w:r>
+            <w:r>
+              <w:rPr>
+                <w:rFonts w:asciiTheme="majorBidi" w:hAnsiTheme="majorBidi" w:cstheme="majorBidi"/>
+                <w:sz w:val="24"/>
+                <w:szCs w:val="24"/>
+              </w:rPr>
+              <w:lastRenderedPageBreak/>
+              <w:t>Node.js</w:t>
             </w:r>
           </w:p>
         </w:tc>
@@ -1306,6 +1543,7 @@
                 <w:sz w:val="24"/>
                 <w:szCs w:val="24"/>
               </w:rPr>
+              <w:lastRenderedPageBreak/>
               <w:t>Task Runners / Package Managers</w:t>
             </w:r>
           </w:p>
@@ -1315,7 +1553,7 @@
         <w:tc>
           <w:tcPr>
             <w:cnfStyle w:val="001000000000" w:firstRow="0" w:lastRow="0" w:firstColumn="1" w:lastColumn="0" w:oddVBand="0" w:evenVBand="0" w:oddHBand="0" w:evenHBand="0" w:firstRowFirstColumn="0" w:firstRowLastColumn="0" w:lastRowFirstColumn="0" w:lastRowLastColumn="0"/>
-            <w:tcW w:w="4675" w:type="dxa"/>
+            <w:tcW w:w="4676" w:type="dxa"/>
           </w:tcPr>
           <w:p>
             <w:pPr>
@@ -1342,7 +1580,7 @@
         </w:tc>
         <w:tc>
           <w:tcPr>
-            <w:tcW w:w="4675" w:type="dxa"/>
+            <w:tcW w:w="4674" w:type="dxa"/>
           </w:tcPr>
           <w:p>
             <w:pPr>
@@ -1394,90 +1632,20 @@
         </w:rPr>
       </w:pPr>
     </w:p>
-    <w:p>
-      <w:pPr>
-        <w:pStyle w:val="PreformattedText"/>
-        <w:rPr>
-          <w:rFonts w:asciiTheme="majorBidi" w:hAnsiTheme="majorBidi" w:cstheme="majorBidi"/>
-          <w:b/>
-          <w:bCs/>
-          <w:sz w:val="24"/>
-          <w:szCs w:val="24"/>
-        </w:rPr>
-      </w:pPr>
-      <w:r>
-        <w:rPr>
-          <w:rFonts w:asciiTheme="majorBidi" w:hAnsiTheme="majorBidi" w:cstheme="majorBidi"/>
-          <w:b/>
-          <w:bCs/>
-          <w:sz w:val="24"/>
-          <w:szCs w:val="24"/>
-        </w:rPr>
-        <w:t>List of tools:</w:t>
-      </w:r>
-    </w:p>
-    <w:p>
-      <w:pPr>
-        <w:pStyle w:val="ListParagraph"/>
-        <w:widowControl/>
-        <w:numPr>
-          <w:ilvl w:val="0"/>
-          <w:numId w:val="4"/>
-        </w:numPr>
-        <w:shd w:val="clear" w:color="auto" w:fill="FFFFFF"/>
-        <w:spacing w:line="270" w:lineRule="atLeast"/>
-        <w:rPr>
-          <w:rFonts w:ascii="Arial" w:eastAsia="Times New Roman" w:hAnsi="Arial" w:cs="Arial"/>
-          <w:color w:val="333333"/>
-          <w:sz w:val="20"/>
-          <w:szCs w:val="20"/>
-          <w:lang w:eastAsia="en-US" w:bidi="ar-SA"/>
-        </w:rPr>
-      </w:pPr>
-      <w:r>
-        <w:rPr>
-          <w:rFonts w:ascii="Arial" w:eastAsia="Times New Roman" w:hAnsi="Arial" w:cs="Arial"/>
-          <w:color w:val="333333"/>
-          <w:sz w:val="20"/>
-          <w:szCs w:val="20"/>
-          <w:lang w:eastAsia="en-US" w:bidi="ar-SA"/>
-        </w:rPr>
-        <w:t>Ajax (Asynchronous JavaScript and XML)</w:t>
-      </w:r>
-    </w:p>
-    <w:p>
-      <w:pPr>
-        <w:pStyle w:val="ListParagraph"/>
-        <w:widowControl/>
-        <w:numPr>
-          <w:ilvl w:val="0"/>
-          <w:numId w:val="1"/>
-        </w:numPr>
-        <w:shd w:val="clear" w:color="auto" w:fill="FFFFFF"/>
-        <w:spacing w:line="270" w:lineRule="atLeast"/>
-        <w:rPr>
-          <w:rFonts w:ascii="Arial" w:eastAsia="Times New Roman" w:hAnsi="Arial" w:cs="Arial"/>
-          <w:color w:val="333333"/>
-          <w:sz w:val="20"/>
-          <w:szCs w:val="20"/>
-          <w:lang w:eastAsia="en-US" w:bidi="ar-SA"/>
-        </w:rPr>
-      </w:pPr>
-      <w:r>
-        <w:rPr>
-          <w:rFonts w:ascii="Arial" w:eastAsia="Times New Roman" w:hAnsi="Arial" w:cs="Arial"/>
-          <w:color w:val="333333"/>
-          <w:sz w:val="20"/>
-          <w:szCs w:val="20"/>
-          <w:lang w:eastAsia="en-US" w:bidi="ar-SA"/>
-        </w:rPr>
-        <w:t>jQuery (JavaScript Framework Library - commonly used in Ajax development)</w:t>
-      </w:r>
-    </w:p>
     <w:p/>
     <w:p/>
     <w:p>
+      <w:pPr>
+        <w:rPr>
+          <w:b/>
+          <w:bCs/>
+        </w:rPr>
+      </w:pPr>
       <w:r>
+        <w:rPr>
+          <w:b/>
+          <w:bCs/>
+        </w:rPr>
         <w:t xml:space="preserve">Software Used: </w:t>
       </w:r>
     </w:p>
@@ -1504,6 +1672,38 @@
         <w:t>Webstorm</w:t>
       </w:r>
       <w:proofErr w:type="spellEnd"/>
+      <w:r>
+        <w:rPr>
+          <w:rFonts w:asciiTheme="majorBidi" w:hAnsiTheme="majorBidi" w:cstheme="majorBidi"/>
+          <w:sz w:val="24"/>
+          <w:szCs w:val="24"/>
+        </w:rPr>
+        <w:t>: An I</w:t>
+      </w:r>
+      <w:r>
+        <w:rPr>
+          <w:rFonts w:asciiTheme="majorBidi" w:hAnsiTheme="majorBidi" w:cstheme="majorBidi"/>
+          <w:sz w:val="24"/>
+          <w:szCs w:val="24"/>
+        </w:rPr>
+        <w:t>DE for JavaScript development</w:t>
+      </w:r>
+      <w:r>
+        <w:rPr>
+          <w:rFonts w:asciiTheme="majorBidi" w:hAnsiTheme="majorBidi" w:cstheme="majorBidi"/>
+          <w:sz w:val="24"/>
+          <w:szCs w:val="24"/>
+        </w:rPr>
+        <w:t>.</w:t>
+      </w:r>
+      <w:r>
+        <w:rPr>
+          <w:rFonts w:asciiTheme="majorBidi" w:hAnsiTheme="majorBidi" w:cstheme="majorBidi"/>
+          <w:sz w:val="24"/>
+          <w:szCs w:val="24"/>
+        </w:rPr>
+        <w:t xml:space="preserve"> </w:t>
+      </w:r>
     </w:p>
     <w:p>
       <w:pPr>
@@ -1526,6 +1726,46 @@
         </w:rPr>
         <w:t>Postman</w:t>
       </w:r>
+      <w:r>
+        <w:rPr>
+          <w:rFonts w:asciiTheme="majorBidi" w:hAnsiTheme="majorBidi" w:cstheme="majorBidi"/>
+          <w:sz w:val="24"/>
+          <w:szCs w:val="24"/>
+        </w:rPr>
+        <w:t>: A</w:t>
+      </w:r>
+      <w:r>
+        <w:rPr>
+          <w:rFonts w:asciiTheme="majorBidi" w:hAnsiTheme="majorBidi" w:cstheme="majorBidi"/>
+          <w:sz w:val="24"/>
+          <w:szCs w:val="24"/>
+        </w:rPr>
+        <w:t xml:space="preserve"> Google Chrome app</w:t>
+      </w:r>
+      <w:r>
+        <w:rPr>
+          <w:rFonts w:asciiTheme="majorBidi" w:hAnsiTheme="majorBidi" w:cstheme="majorBidi"/>
+          <w:sz w:val="24"/>
+          <w:szCs w:val="24"/>
+        </w:rPr>
+        <w:t xml:space="preserve"> interacting with HTTP, used as a</w:t>
+      </w:r>
+      <w:r>
+        <w:rPr>
+          <w:rFonts w:asciiTheme="majorBidi" w:hAnsiTheme="majorBidi" w:cstheme="majorBidi"/>
+          <w:sz w:val="24"/>
+          <w:szCs w:val="24"/>
+        </w:rPr>
+        <w:t xml:space="preserve"> </w:t>
+      </w:r>
+      <w:r>
+        <w:rPr>
+          <w:rFonts w:asciiTheme="majorBidi" w:hAnsiTheme="majorBidi" w:cstheme="majorBidi"/>
+          <w:sz w:val="24"/>
+          <w:szCs w:val="24"/>
+        </w:rPr>
+        <w:t>tool for prototyping API’s, in addition to several testing features.</w:t>
+      </w:r>
     </w:p>
     <w:p>
       <w:pPr>
@@ -1550,6 +1790,14 @@
         <w:t>Github</w:t>
       </w:r>
       <w:proofErr w:type="spellEnd"/>
+      <w:r>
+        <w:rPr>
+          <w:rFonts w:asciiTheme="majorBidi" w:hAnsiTheme="majorBidi" w:cstheme="majorBidi"/>
+          <w:sz w:val="24"/>
+          <w:szCs w:val="24"/>
+        </w:rPr>
+        <w:t xml:space="preserve">: </w:t>
+      </w:r>
     </w:p>
     <w:p>
       <w:pPr>
@@ -1564,6 +1812,14 @@
           <w:szCs w:val="24"/>
         </w:rPr>
       </w:pPr>
+      <w:r>
+        <w:rPr>
+          <w:rFonts w:asciiTheme="majorBidi" w:hAnsiTheme="majorBidi" w:cstheme="majorBidi"/>
+          <w:sz w:val="24"/>
+          <w:szCs w:val="24"/>
+        </w:rPr>
+        <w:t xml:space="preserve">Adobe </w:t>
+      </w:r>
       <w:proofErr w:type="spellStart"/>
       <w:r>
         <w:rPr>
@@ -1574,6 +1830,22 @@
         <w:t>Photoshope</w:t>
       </w:r>
       <w:proofErr w:type="spellEnd"/>
+      <w:r>
+        <w:rPr>
+          <w:rFonts w:asciiTheme="majorBidi" w:hAnsiTheme="majorBidi" w:cstheme="majorBidi"/>
+          <w:sz w:val="24"/>
+          <w:szCs w:val="24"/>
+        </w:rPr>
+        <w:t>: Graphics editor published by Adobe Inc, used to create, edit and enhance images</w:t>
+      </w:r>
+      <w:r>
+        <w:rPr>
+          <w:rFonts w:asciiTheme="majorBidi" w:hAnsiTheme="majorBidi" w:cstheme="majorBidi"/>
+          <w:sz w:val="24"/>
+          <w:szCs w:val="24"/>
+        </w:rPr>
+        <w:t>.</w:t>
+      </w:r>
     </w:p>
     <w:p>
       <w:pPr>
@@ -1587,47 +1859,6 @@
           <w:sz w:val="24"/>
           <w:szCs w:val="24"/>
         </w:rPr>
-      </w:pPr>
-      <w:proofErr w:type="spellStart"/>
-      <w:r>
-        <w:rPr>
-          <w:rFonts w:asciiTheme="majorBidi" w:hAnsiTheme="majorBidi" w:cstheme="majorBidi"/>
-          <w:sz w:val="24"/>
-          <w:szCs w:val="24"/>
-        </w:rPr>
-        <w:t>Bootstrape</w:t>
-      </w:r>
-      <w:proofErr w:type="spellEnd"/>
-    </w:p>
-    <w:p>
-      <w:pPr>
-        <w:pStyle w:val="PreformattedText"/>
-        <w:numPr>
-          <w:ilvl w:val="0"/>
-          <w:numId w:val="1"/>
-        </w:numPr>
-        <w:rPr>
-          <w:rFonts w:asciiTheme="majorBidi" w:hAnsiTheme="majorBidi" w:cstheme="majorBidi"/>
-          <w:sz w:val="24"/>
-          <w:szCs w:val="24"/>
-        </w:rPr>
-      </w:pPr>
-      <w:r>
-        <w:rPr>
-          <w:rFonts w:asciiTheme="majorBidi" w:hAnsiTheme="majorBidi" w:cstheme="majorBidi"/>
-          <w:sz w:val="24"/>
-          <w:szCs w:val="24"/>
-        </w:rPr>
-        <w:t>jQuery</w:t>
-      </w:r>
-    </w:p>
-    <w:p>
-      <w:pPr>
-        <w:pStyle w:val="ListParagraph"/>
-        <w:numPr>
-          <w:ilvl w:val="0"/>
-          <w:numId w:val="1"/>
-        </w:numPr>
       </w:pPr>
     </w:p>
     <w:sectPr>

</xml_diff>